<commit_message>
slettet filer som ligger feil, ramme rundt meny
</commit_message>
<xml_diff>
--- a/The assignment.docx
+++ b/The assignment.docx
@@ -2201,14 +2201,283 @@
     <w:p>
       <w:pPr>
         <w:pStyle w:val="NormalWeb"/>
-        <w:rPr>
-          <w:rFonts w:ascii="Calibri" w:hAnsi="Calibri" w:cs="Calibri"/>
-        </w:rPr>
-      </w:pPr>
-    </w:p>
-    <w:p>
-      <w:pPr>
-        <w:pStyle w:val="NormalWeb"/>
+        <w:numPr>
+          <w:ilvl w:val="0"/>
+          <w:numId w:val="9"/>
+        </w:numPr>
+        <w:rPr>
+          <w:rFonts w:ascii="Calibri" w:hAnsi="Calibri" w:cs="Calibri"/>
+        </w:rPr>
+      </w:pPr>
+      <w:r>
+        <w:rPr>
+          <w:rFonts w:ascii="Calibri" w:hAnsi="Calibri" w:cs="Calibri"/>
+        </w:rPr>
+        <w:t xml:space="preserve">Mye info på siden som er vanskelig å vite hva det </w:t>
+      </w:r>
+      <w:proofErr w:type="spellStart"/>
+      <w:r>
+        <w:rPr>
+          <w:rFonts w:ascii="Calibri" w:hAnsi="Calibri" w:cs="Calibri"/>
+        </w:rPr>
+        <w:t>egt</w:t>
+      </w:r>
+      <w:proofErr w:type="spellEnd"/>
+      <w:r>
+        <w:rPr>
+          <w:rFonts w:ascii="Calibri" w:hAnsi="Calibri" w:cs="Calibri"/>
+        </w:rPr>
+        <w:t xml:space="preserve"> er uten å lese hele teksten</w:t>
+      </w:r>
+    </w:p>
+    <w:p>
+      <w:pPr>
+        <w:pStyle w:val="NormalWeb"/>
+        <w:numPr>
+          <w:ilvl w:val="0"/>
+          <w:numId w:val="8"/>
+        </w:numPr>
+        <w:rPr>
+          <w:rFonts w:ascii="Calibri" w:hAnsi="Calibri" w:cs="Calibri"/>
+        </w:rPr>
+      </w:pPr>
+      <w:r>
+        <w:rPr>
+          <w:rFonts w:ascii="Calibri" w:hAnsi="Calibri" w:cs="Calibri"/>
+        </w:rPr>
+        <w:t xml:space="preserve">Veldig mange så </w:t>
+      </w:r>
+      <w:proofErr w:type="spellStart"/>
+      <w:r>
+        <w:rPr>
+          <w:rFonts w:ascii="Calibri" w:hAnsi="Calibri" w:cs="Calibri"/>
+        </w:rPr>
+        <w:t>delere</w:t>
+      </w:r>
+      <w:proofErr w:type="spellEnd"/>
+      <w:r>
+        <w:rPr>
+          <w:rFonts w:ascii="Calibri" w:hAnsi="Calibri" w:cs="Calibri"/>
+        </w:rPr>
+        <w:t xml:space="preserve"> av side som det er </w:t>
+      </w:r>
+      <w:proofErr w:type="gramStart"/>
+      <w:r>
+        <w:rPr>
+          <w:rFonts w:ascii="Calibri" w:hAnsi="Calibri" w:cs="Calibri"/>
+        </w:rPr>
+        <w:t>vanskelig  komme</w:t>
+      </w:r>
+      <w:proofErr w:type="gramEnd"/>
+      <w:r>
+        <w:rPr>
+          <w:rFonts w:ascii="Calibri" w:hAnsi="Calibri" w:cs="Calibri"/>
+        </w:rPr>
+        <w:t xml:space="preserve"> seg tilbake fra </w:t>
+      </w:r>
+    </w:p>
+    <w:p>
+      <w:pPr>
+        <w:pStyle w:val="NormalWeb"/>
+        <w:numPr>
+          <w:ilvl w:val="0"/>
+          <w:numId w:val="8"/>
+        </w:numPr>
+        <w:rPr>
+          <w:rFonts w:ascii="Calibri" w:hAnsi="Calibri" w:cs="Calibri"/>
+        </w:rPr>
+      </w:pPr>
+      <w:r>
+        <w:rPr>
+          <w:rFonts w:ascii="Calibri" w:hAnsi="Calibri" w:cs="Calibri"/>
+        </w:rPr>
+        <w:t xml:space="preserve">Overskriftene kan være </w:t>
+      </w:r>
+      <w:proofErr w:type="spellStart"/>
+      <w:r>
+        <w:rPr>
+          <w:rFonts w:ascii="Calibri" w:hAnsi="Calibri" w:cs="Calibri"/>
+        </w:rPr>
+        <w:t>vansjelig</w:t>
+      </w:r>
+      <w:proofErr w:type="spellEnd"/>
+      <w:r>
+        <w:rPr>
+          <w:rFonts w:ascii="Calibri" w:hAnsi="Calibri" w:cs="Calibri"/>
+        </w:rPr>
+        <w:t xml:space="preserve"> å lese</w:t>
+      </w:r>
+    </w:p>
+    <w:p>
+      <w:pPr>
+        <w:pStyle w:val="NormalWeb"/>
+        <w:rPr>
+          <w:rFonts w:ascii="Calibri" w:hAnsi="Calibri" w:cs="Calibri"/>
+        </w:rPr>
+      </w:pPr>
+    </w:p>
+    <w:p>
+      <w:pPr>
+        <w:pStyle w:val="NormalWeb"/>
+        <w:rPr>
+          <w:rFonts w:ascii="Calibri" w:hAnsi="Calibri" w:cs="Calibri"/>
+        </w:rPr>
+      </w:pPr>
+      <w:r>
+        <w:rPr>
+          <w:rFonts w:ascii="Calibri" w:hAnsi="Calibri" w:cs="Calibri"/>
+          <w:noProof/>
+          <w14:ligatures w14:val="standardContextual"/>
+        </w:rPr>
+        <w:drawing>
+          <wp:inline distT="0" distB="0" distL="0" distR="0" wp14:anchorId="0BBB39A2" wp14:editId="6AAA9BD5">
+            <wp:extent cx="5359400" cy="889000"/>
+            <wp:effectExtent l="0" t="0" r="0" b="0"/>
+            <wp:docPr id="2105401284" name="Bilde 5" descr="Et bilde som inneholder tekst, Font, Grafikk, skjermbilde&#10;&#10;Automatisk generert beskrivelse"/>
+            <wp:cNvGraphicFramePr>
+              <a:graphicFrameLocks xmlns:a="http://schemas.openxmlformats.org/drawingml/2006/main" noChangeAspect="1"/>
+            </wp:cNvGraphicFramePr>
+            <a:graphic xmlns:a="http://schemas.openxmlformats.org/drawingml/2006/main">
+              <a:graphicData uri="http://schemas.openxmlformats.org/drawingml/2006/picture">
+                <pic:pic xmlns:pic="http://schemas.openxmlformats.org/drawingml/2006/picture">
+                  <pic:nvPicPr>
+                    <pic:cNvPr id="2105401284" name="Bilde 5" descr="Et bilde som inneholder tekst, Font, Grafikk, skjermbilde&#10;&#10;Automatisk generert beskrivelse"/>
+                    <pic:cNvPicPr/>
+                  </pic:nvPicPr>
+                  <pic:blipFill>
+                    <a:blip r:embed="rId10">
+                      <a:extLst>
+                        <a:ext uri="{28A0092B-C50C-407E-A947-70E740481C1C}">
+                          <a14:useLocalDpi xmlns:a14="http://schemas.microsoft.com/office/drawing/2010/main" val="0"/>
+                        </a:ext>
+                      </a:extLst>
+                    </a:blip>
+                    <a:stretch>
+                      <a:fillRect/>
+                    </a:stretch>
+                  </pic:blipFill>
+                  <pic:spPr>
+                    <a:xfrm>
+                      <a:off x="0" y="0"/>
+                      <a:ext cx="5359400" cy="889000"/>
+                    </a:xfrm>
+                    <a:prstGeom prst="rect">
+                      <a:avLst/>
+                    </a:prstGeom>
+                  </pic:spPr>
+                </pic:pic>
+              </a:graphicData>
+            </a:graphic>
+          </wp:inline>
+        </w:drawing>
+      </w:r>
+    </w:p>
+    <w:p>
+      <w:pPr>
+        <w:pStyle w:val="NormalWeb"/>
+        <w:numPr>
+          <w:ilvl w:val="0"/>
+          <w:numId w:val="8"/>
+        </w:numPr>
+        <w:rPr>
+          <w:rFonts w:ascii="Calibri" w:hAnsi="Calibri" w:cs="Calibri"/>
+        </w:rPr>
+      </w:pPr>
+      <w:r>
+        <w:rPr>
+          <w:rFonts w:ascii="Calibri" w:hAnsi="Calibri" w:cs="Calibri"/>
+        </w:rPr>
+        <w:lastRenderedPageBreak/>
+        <w:t>Dårlig bruk av hele siden</w:t>
+      </w:r>
+      <w:r>
+        <w:rPr>
+          <w:rFonts w:ascii="Calibri" w:hAnsi="Calibri" w:cs="Calibri"/>
+          <w:noProof/>
+          <w14:ligatures w14:val="standardContextual"/>
+        </w:rPr>
+        <w:drawing>
+          <wp:inline distT="0" distB="0" distL="0" distR="0" wp14:anchorId="30AB9438" wp14:editId="0F594D11">
+            <wp:extent cx="5756910" cy="3056890"/>
+            <wp:effectExtent l="0" t="0" r="0" b="3810"/>
+            <wp:docPr id="940151711" name="Bilde 6" descr="Et bilde som inneholder tekst, skjermbilde, mønster, Fargerikt&#10;&#10;Automatisk generert beskrivelse"/>
+            <wp:cNvGraphicFramePr>
+              <a:graphicFrameLocks xmlns:a="http://schemas.openxmlformats.org/drawingml/2006/main" noChangeAspect="1"/>
+            </wp:cNvGraphicFramePr>
+            <a:graphic xmlns:a="http://schemas.openxmlformats.org/drawingml/2006/main">
+              <a:graphicData uri="http://schemas.openxmlformats.org/drawingml/2006/picture">
+                <pic:pic xmlns:pic="http://schemas.openxmlformats.org/drawingml/2006/picture">
+                  <pic:nvPicPr>
+                    <pic:cNvPr id="940151711" name="Bilde 6" descr="Et bilde som inneholder tekst, skjermbilde, mønster, Fargerikt&#10;&#10;Automatisk generert beskrivelse"/>
+                    <pic:cNvPicPr/>
+                  </pic:nvPicPr>
+                  <pic:blipFill>
+                    <a:blip r:embed="rId11" cstate="print">
+                      <a:extLst>
+                        <a:ext uri="{28A0092B-C50C-407E-A947-70E740481C1C}">
+                          <a14:useLocalDpi xmlns:a14="http://schemas.microsoft.com/office/drawing/2010/main" val="0"/>
+                        </a:ext>
+                      </a:extLst>
+                    </a:blip>
+                    <a:stretch>
+                      <a:fillRect/>
+                    </a:stretch>
+                  </pic:blipFill>
+                  <pic:spPr>
+                    <a:xfrm>
+                      <a:off x="0" y="0"/>
+                      <a:ext cx="5756910" cy="3056890"/>
+                    </a:xfrm>
+                    <a:prstGeom prst="rect">
+                      <a:avLst/>
+                    </a:prstGeom>
+                  </pic:spPr>
+                </pic:pic>
+              </a:graphicData>
+            </a:graphic>
+          </wp:inline>
+        </w:drawing>
+      </w:r>
+    </w:p>
+    <w:p>
+      <w:pPr>
+        <w:pStyle w:val="NormalWeb"/>
+        <w:numPr>
+          <w:ilvl w:val="0"/>
+          <w:numId w:val="8"/>
+        </w:numPr>
+        <w:rPr>
+          <w:rFonts w:ascii="Calibri" w:hAnsi="Calibri" w:cs="Calibri"/>
+        </w:rPr>
+      </w:pPr>
+      <w:r>
+        <w:rPr>
+          <w:rFonts w:ascii="Calibri" w:hAnsi="Calibri" w:cs="Calibri"/>
+        </w:rPr>
+        <w:t xml:space="preserve">Rotete bakgrunner som tar mye </w:t>
+      </w:r>
+      <w:proofErr w:type="spellStart"/>
+      <w:r>
+        <w:rPr>
+          <w:rFonts w:ascii="Calibri" w:hAnsi="Calibri" w:cs="Calibri"/>
+        </w:rPr>
+        <w:t>visualt</w:t>
+      </w:r>
+      <w:proofErr w:type="spellEnd"/>
+      <w:r>
+        <w:rPr>
+          <w:rFonts w:ascii="Calibri" w:hAnsi="Calibri" w:cs="Calibri"/>
+        </w:rPr>
+        <w:t xml:space="preserve"> støy</w:t>
+      </w:r>
+    </w:p>
+    <w:p>
+      <w:pPr>
+        <w:pStyle w:val="NormalWeb"/>
+        <w:numPr>
+          <w:ilvl w:val="0"/>
+          <w:numId w:val="8"/>
+        </w:numPr>
         <w:rPr>
           <w:rFonts w:ascii="Calibri" w:hAnsi="Calibri" w:cs="Calibri"/>
         </w:rPr>
@@ -2280,7 +2549,6 @@
         <w:rPr>
           <w:rFonts w:ascii="Calibri" w:hAnsi="Calibri" w:cs="Calibri"/>
         </w:rPr>
-        <w:lastRenderedPageBreak/>
         <w:t>Farger:</w:t>
       </w:r>
     </w:p>
@@ -2697,7 +2965,15 @@
           <w:rFonts w:ascii="Calibri" w:hAnsi="Calibri" w:cs="Calibri"/>
           <w:shd w:val="clear" w:color="auto" w:fill="FFFFFF"/>
         </w:rPr>
-        <w:t xml:space="preserve">å velge et ikon som var enkelt å tyde og som </w:t>
+        <w:t xml:space="preserve">å </w:t>
+      </w:r>
+      <w:r>
+        <w:rPr>
+          <w:rFonts w:ascii="Calibri" w:hAnsi="Calibri" w:cs="Calibri"/>
+          <w:shd w:val="clear" w:color="auto" w:fill="FFFFFF"/>
+        </w:rPr>
+        <w:lastRenderedPageBreak/>
+        <w:t xml:space="preserve">velge et ikon som var enkelt å tyde og som </w:t>
       </w:r>
       <w:r>
         <w:rPr>
@@ -2827,7 +3103,7 @@
         </w:rPr>
         <w:t xml:space="preserve">, </w:t>
       </w:r>
-      <w:hyperlink r:id="rId10" w:history="1">
+      <w:hyperlink r:id="rId12" w:history="1">
         <w:r>
           <w:rPr>
             <w:rStyle w:val="Hyperkobling"/>
@@ -2956,7 +3232,7 @@
       <w:r>
         <w:t xml:space="preserve"> </w:t>
       </w:r>
-      <w:hyperlink r:id="rId11" w:history="1">
+      <w:hyperlink r:id="rId13" w:history="1">
         <w:r>
           <w:rPr>
             <w:rStyle w:val="Hyperkobling"/>
@@ -3349,7 +3625,6 @@
         <w:rPr>
           <w:noProof/>
         </w:rPr>
-        <w:lastRenderedPageBreak/>
         <w:drawing>
           <wp:inline distT="0" distB="0" distL="0" distR="0" wp14:anchorId="53EF9BB0" wp14:editId="1C007DE3">
             <wp:extent cx="5756910" cy="1448435"/>
@@ -3366,7 +3641,7 @@
                     <pic:cNvPicPr/>
                   </pic:nvPicPr>
                   <pic:blipFill>
-                    <a:blip r:embed="rId12">
+                    <a:blip r:embed="rId14">
                       <a:extLst>
                         <a:ext uri="{28A0092B-C50C-407E-A947-70E740481C1C}">
                           <a14:useLocalDpi xmlns:a14="http://schemas.microsoft.com/office/drawing/2010/main" val="0"/>
@@ -3431,6 +3706,7 @@
           <w:rFonts w:ascii="Calibri" w:hAnsi="Calibri" w:cs="Calibri"/>
           <w:noProof/>
         </w:rPr>
+        <w:lastRenderedPageBreak/>
         <w:drawing>
           <wp:inline distT="0" distB="0" distL="0" distR="0" wp14:anchorId="0B22A5EC" wp14:editId="1698AB52">
             <wp:extent cx="5756910" cy="1478280"/>
@@ -3447,7 +3723,7 @@
                     <pic:cNvPicPr/>
                   </pic:nvPicPr>
                   <pic:blipFill>
-                    <a:blip r:embed="rId13">
+                    <a:blip r:embed="rId15">
                       <a:extLst>
                         <a:ext uri="{28A0092B-C50C-407E-A947-70E740481C1C}">
                           <a14:useLocalDpi xmlns:a14="http://schemas.microsoft.com/office/drawing/2010/main" val="0"/>
@@ -3593,7 +3869,7 @@
       <w:r>
         <w:t xml:space="preserve">, </w:t>
       </w:r>
-      <w:hyperlink r:id="rId14" w:history="1">
+      <w:hyperlink r:id="rId16" w:history="1">
         <w:r>
           <w:rPr>
             <w:rStyle w:val="Hyperkobling"/>
@@ -3675,7 +3951,7 @@
                     <pic:cNvPicPr/>
                   </pic:nvPicPr>
                   <pic:blipFill>
-                    <a:blip r:embed="rId15">
+                    <a:blip r:embed="rId17">
                       <a:extLst>
                         <a:ext uri="{28A0092B-C50C-407E-A947-70E740481C1C}">
                           <a14:useLocalDpi xmlns:a14="http://schemas.microsoft.com/office/drawing/2010/main" val="0"/>
@@ -3836,7 +4112,6 @@
         <w:rPr>
           <w:noProof/>
         </w:rPr>
-        <w:lastRenderedPageBreak/>
         <w:drawing>
           <wp:inline distT="0" distB="0" distL="0" distR="0" wp14:anchorId="6CE2CD09" wp14:editId="3C4E40CB">
             <wp:extent cx="5756910" cy="1633220"/>
@@ -3853,7 +4128,7 @@
                     <pic:cNvPicPr/>
                   </pic:nvPicPr>
                   <pic:blipFill>
-                    <a:blip r:embed="rId16">
+                    <a:blip r:embed="rId18">
                       <a:extLst>
                         <a:ext uri="{28A0092B-C50C-407E-A947-70E740481C1C}">
                           <a14:useLocalDpi xmlns:a14="http://schemas.microsoft.com/office/drawing/2010/main" val="0"/>
@@ -3934,7 +4209,11 @@
         <w:t>objektet</w:t>
       </w:r>
       <w:r>
-        <w:t xml:space="preserve"> apply. Her oppleves fargen gul som mer treffende da dette er noe av den mest sentrale inforamsjoen på siden. </w:t>
+        <w:t xml:space="preserve"> apply. Her </w:t>
+      </w:r>
+      <w:r>
+        <w:lastRenderedPageBreak/>
+        <w:t xml:space="preserve">oppleves fargen gul som mer treffende da dette er noe av den mest sentrale inforamsjoen på siden. </w:t>
       </w:r>
     </w:p>
     <w:p/>
@@ -3962,7 +4241,7 @@
                     <pic:cNvPicPr/>
                   </pic:nvPicPr>
                   <pic:blipFill>
-                    <a:blip r:embed="rId17" cstate="print">
+                    <a:blip r:embed="rId19" cstate="print">
                       <a:extLst>
                         <a:ext uri="{28A0092B-C50C-407E-A947-70E740481C1C}">
                           <a14:useLocalDpi xmlns:a14="http://schemas.microsoft.com/office/drawing/2010/main" val="0"/>
@@ -4202,7 +4481,6 @@
           <w:rFonts w:ascii="Calibri" w:hAnsi="Calibri" w:cs="Calibri"/>
           <w:lang w:val="en-US"/>
         </w:rPr>
-        <w:lastRenderedPageBreak/>
         <w:t xml:space="preserve">What kind of interaction options do you give the user? </w:t>
       </w:r>
       <w:proofErr w:type="spellStart"/>
@@ -4472,6 +4750,232 @@
     </w:lvl>
   </w:abstractNum>
   <w:abstractNum w:abstractNumId="1" w15:restartNumberingAfterBreak="0">
+    <w:nsid w:val="1CD715C0"/>
+    <w:multiLevelType w:val="hybridMultilevel"/>
+    <w:tmpl w:val="CE46DB52"/>
+    <w:lvl w:ilvl="0" w:tplc="89B2D346">
+      <w:start w:val="3"/>
+      <w:numFmt w:val="bullet"/>
+      <w:lvlText w:val="-"/>
+      <w:lvlJc w:val="left"/>
+      <w:pPr>
+        <w:ind w:left="720" w:hanging="360"/>
+      </w:pPr>
+      <w:rPr>
+        <w:rFonts w:ascii="Calibri" w:eastAsia="Times New Roman" w:hAnsi="Calibri" w:cs="Calibri" w:hint="default"/>
+      </w:rPr>
+    </w:lvl>
+    <w:lvl w:ilvl="1" w:tplc="04140003" w:tentative="1">
+      <w:start w:val="1"/>
+      <w:numFmt w:val="bullet"/>
+      <w:lvlText w:val="o"/>
+      <w:lvlJc w:val="left"/>
+      <w:pPr>
+        <w:ind w:left="1440" w:hanging="360"/>
+      </w:pPr>
+      <w:rPr>
+        <w:rFonts w:ascii="Courier New" w:hAnsi="Courier New" w:cs="Courier New" w:hint="default"/>
+      </w:rPr>
+    </w:lvl>
+    <w:lvl w:ilvl="2" w:tplc="04140005" w:tentative="1">
+      <w:start w:val="1"/>
+      <w:numFmt w:val="bullet"/>
+      <w:lvlText w:val=""/>
+      <w:lvlJc w:val="left"/>
+      <w:pPr>
+        <w:ind w:left="2160" w:hanging="360"/>
+      </w:pPr>
+      <w:rPr>
+        <w:rFonts w:ascii="Wingdings" w:hAnsi="Wingdings" w:hint="default"/>
+      </w:rPr>
+    </w:lvl>
+    <w:lvl w:ilvl="3" w:tplc="04140001" w:tentative="1">
+      <w:start w:val="1"/>
+      <w:numFmt w:val="bullet"/>
+      <w:lvlText w:val=""/>
+      <w:lvlJc w:val="left"/>
+      <w:pPr>
+        <w:ind w:left="2880" w:hanging="360"/>
+      </w:pPr>
+      <w:rPr>
+        <w:rFonts w:ascii="Symbol" w:hAnsi="Symbol" w:hint="default"/>
+      </w:rPr>
+    </w:lvl>
+    <w:lvl w:ilvl="4" w:tplc="04140003" w:tentative="1">
+      <w:start w:val="1"/>
+      <w:numFmt w:val="bullet"/>
+      <w:lvlText w:val="o"/>
+      <w:lvlJc w:val="left"/>
+      <w:pPr>
+        <w:ind w:left="3600" w:hanging="360"/>
+      </w:pPr>
+      <w:rPr>
+        <w:rFonts w:ascii="Courier New" w:hAnsi="Courier New" w:cs="Courier New" w:hint="default"/>
+      </w:rPr>
+    </w:lvl>
+    <w:lvl w:ilvl="5" w:tplc="04140005" w:tentative="1">
+      <w:start w:val="1"/>
+      <w:numFmt w:val="bullet"/>
+      <w:lvlText w:val=""/>
+      <w:lvlJc w:val="left"/>
+      <w:pPr>
+        <w:ind w:left="4320" w:hanging="360"/>
+      </w:pPr>
+      <w:rPr>
+        <w:rFonts w:ascii="Wingdings" w:hAnsi="Wingdings" w:hint="default"/>
+      </w:rPr>
+    </w:lvl>
+    <w:lvl w:ilvl="6" w:tplc="04140001" w:tentative="1">
+      <w:start w:val="1"/>
+      <w:numFmt w:val="bullet"/>
+      <w:lvlText w:val=""/>
+      <w:lvlJc w:val="left"/>
+      <w:pPr>
+        <w:ind w:left="5040" w:hanging="360"/>
+      </w:pPr>
+      <w:rPr>
+        <w:rFonts w:ascii="Symbol" w:hAnsi="Symbol" w:hint="default"/>
+      </w:rPr>
+    </w:lvl>
+    <w:lvl w:ilvl="7" w:tplc="04140003" w:tentative="1">
+      <w:start w:val="1"/>
+      <w:numFmt w:val="bullet"/>
+      <w:lvlText w:val="o"/>
+      <w:lvlJc w:val="left"/>
+      <w:pPr>
+        <w:ind w:left="5760" w:hanging="360"/>
+      </w:pPr>
+      <w:rPr>
+        <w:rFonts w:ascii="Courier New" w:hAnsi="Courier New" w:cs="Courier New" w:hint="default"/>
+      </w:rPr>
+    </w:lvl>
+    <w:lvl w:ilvl="8" w:tplc="04140005" w:tentative="1">
+      <w:start w:val="1"/>
+      <w:numFmt w:val="bullet"/>
+      <w:lvlText w:val=""/>
+      <w:lvlJc w:val="left"/>
+      <w:pPr>
+        <w:ind w:left="6480" w:hanging="360"/>
+      </w:pPr>
+      <w:rPr>
+        <w:rFonts w:ascii="Wingdings" w:hAnsi="Wingdings" w:hint="default"/>
+      </w:rPr>
+    </w:lvl>
+  </w:abstractNum>
+  <w:abstractNum w:abstractNumId="2" w15:restartNumberingAfterBreak="0">
+    <w:nsid w:val="217F2BA1"/>
+    <w:multiLevelType w:val="hybridMultilevel"/>
+    <w:tmpl w:val="0A526A90"/>
+    <w:lvl w:ilvl="0" w:tplc="4BCC5428">
+      <w:start w:val="3"/>
+      <w:numFmt w:val="bullet"/>
+      <w:lvlText w:val="-"/>
+      <w:lvlJc w:val="left"/>
+      <w:pPr>
+        <w:ind w:left="720" w:hanging="360"/>
+      </w:pPr>
+      <w:rPr>
+        <w:rFonts w:ascii="Calibri" w:eastAsia="Times New Roman" w:hAnsi="Calibri" w:cs="Calibri" w:hint="default"/>
+      </w:rPr>
+    </w:lvl>
+    <w:lvl w:ilvl="1" w:tplc="04140003" w:tentative="1">
+      <w:start w:val="1"/>
+      <w:numFmt w:val="bullet"/>
+      <w:lvlText w:val="o"/>
+      <w:lvlJc w:val="left"/>
+      <w:pPr>
+        <w:ind w:left="1440" w:hanging="360"/>
+      </w:pPr>
+      <w:rPr>
+        <w:rFonts w:ascii="Courier New" w:hAnsi="Courier New" w:cs="Courier New" w:hint="default"/>
+      </w:rPr>
+    </w:lvl>
+    <w:lvl w:ilvl="2" w:tplc="04140005" w:tentative="1">
+      <w:start w:val="1"/>
+      <w:numFmt w:val="bullet"/>
+      <w:lvlText w:val=""/>
+      <w:lvlJc w:val="left"/>
+      <w:pPr>
+        <w:ind w:left="2160" w:hanging="360"/>
+      </w:pPr>
+      <w:rPr>
+        <w:rFonts w:ascii="Wingdings" w:hAnsi="Wingdings" w:hint="default"/>
+      </w:rPr>
+    </w:lvl>
+    <w:lvl w:ilvl="3" w:tplc="04140001" w:tentative="1">
+      <w:start w:val="1"/>
+      <w:numFmt w:val="bullet"/>
+      <w:lvlText w:val=""/>
+      <w:lvlJc w:val="left"/>
+      <w:pPr>
+        <w:ind w:left="2880" w:hanging="360"/>
+      </w:pPr>
+      <w:rPr>
+        <w:rFonts w:ascii="Symbol" w:hAnsi="Symbol" w:hint="default"/>
+      </w:rPr>
+    </w:lvl>
+    <w:lvl w:ilvl="4" w:tplc="04140003" w:tentative="1">
+      <w:start w:val="1"/>
+      <w:numFmt w:val="bullet"/>
+      <w:lvlText w:val="o"/>
+      <w:lvlJc w:val="left"/>
+      <w:pPr>
+        <w:ind w:left="3600" w:hanging="360"/>
+      </w:pPr>
+      <w:rPr>
+        <w:rFonts w:ascii="Courier New" w:hAnsi="Courier New" w:cs="Courier New" w:hint="default"/>
+      </w:rPr>
+    </w:lvl>
+    <w:lvl w:ilvl="5" w:tplc="04140005" w:tentative="1">
+      <w:start w:val="1"/>
+      <w:numFmt w:val="bullet"/>
+      <w:lvlText w:val=""/>
+      <w:lvlJc w:val="left"/>
+      <w:pPr>
+        <w:ind w:left="4320" w:hanging="360"/>
+      </w:pPr>
+      <w:rPr>
+        <w:rFonts w:ascii="Wingdings" w:hAnsi="Wingdings" w:hint="default"/>
+      </w:rPr>
+    </w:lvl>
+    <w:lvl w:ilvl="6" w:tplc="04140001" w:tentative="1">
+      <w:start w:val="1"/>
+      <w:numFmt w:val="bullet"/>
+      <w:lvlText w:val=""/>
+      <w:lvlJc w:val="left"/>
+      <w:pPr>
+        <w:ind w:left="5040" w:hanging="360"/>
+      </w:pPr>
+      <w:rPr>
+        <w:rFonts w:ascii="Symbol" w:hAnsi="Symbol" w:hint="default"/>
+      </w:rPr>
+    </w:lvl>
+    <w:lvl w:ilvl="7" w:tplc="04140003" w:tentative="1">
+      <w:start w:val="1"/>
+      <w:numFmt w:val="bullet"/>
+      <w:lvlText w:val="o"/>
+      <w:lvlJc w:val="left"/>
+      <w:pPr>
+        <w:ind w:left="5760" w:hanging="360"/>
+      </w:pPr>
+      <w:rPr>
+        <w:rFonts w:ascii="Courier New" w:hAnsi="Courier New" w:cs="Courier New" w:hint="default"/>
+      </w:rPr>
+    </w:lvl>
+    <w:lvl w:ilvl="8" w:tplc="04140005" w:tentative="1">
+      <w:start w:val="1"/>
+      <w:numFmt w:val="bullet"/>
+      <w:lvlText w:val=""/>
+      <w:lvlJc w:val="left"/>
+      <w:pPr>
+        <w:ind w:left="6480" w:hanging="360"/>
+      </w:pPr>
+      <w:rPr>
+        <w:rFonts w:ascii="Wingdings" w:hAnsi="Wingdings" w:hint="default"/>
+      </w:rPr>
+    </w:lvl>
+  </w:abstractNum>
+  <w:abstractNum w:abstractNumId="3" w15:restartNumberingAfterBreak="0">
     <w:nsid w:val="22A12483"/>
     <w:multiLevelType w:val="multilevel"/>
     <w:tmpl w:val="D3AE3298"/>
@@ -4584,7 +5088,7 @@
       </w:pPr>
     </w:lvl>
   </w:abstractNum>
-  <w:abstractNum w:abstractNumId="2" w15:restartNumberingAfterBreak="0">
+  <w:abstractNum w:abstractNumId="4" w15:restartNumberingAfterBreak="0">
     <w:nsid w:val="2E860F43"/>
     <w:multiLevelType w:val="hybridMultilevel"/>
     <w:tmpl w:val="7708045A"/>
@@ -4696,7 +5200,7 @@
       </w:rPr>
     </w:lvl>
   </w:abstractNum>
-  <w:abstractNum w:abstractNumId="3" w15:restartNumberingAfterBreak="0">
+  <w:abstractNum w:abstractNumId="5" w15:restartNumberingAfterBreak="0">
     <w:nsid w:val="30D76B07"/>
     <w:multiLevelType w:val="multilevel"/>
     <w:tmpl w:val="584020A6"/>
@@ -4809,7 +5313,7 @@
       </w:pPr>
     </w:lvl>
   </w:abstractNum>
-  <w:abstractNum w:abstractNumId="4" w15:restartNumberingAfterBreak="0">
+  <w:abstractNum w:abstractNumId="6" w15:restartNumberingAfterBreak="0">
     <w:nsid w:val="568E4942"/>
     <w:multiLevelType w:val="multilevel"/>
     <w:tmpl w:val="37F28AE4"/>
@@ -4922,7 +5426,7 @@
       </w:pPr>
     </w:lvl>
   </w:abstractNum>
-  <w:abstractNum w:abstractNumId="5" w15:restartNumberingAfterBreak="0">
+  <w:abstractNum w:abstractNumId="7" w15:restartNumberingAfterBreak="0">
     <w:nsid w:val="63CC5334"/>
     <w:multiLevelType w:val="multilevel"/>
     <w:tmpl w:val="81A4FC60"/>
@@ -5035,7 +5539,7 @@
       </w:pPr>
     </w:lvl>
   </w:abstractNum>
-  <w:abstractNum w:abstractNumId="6" w15:restartNumberingAfterBreak="0">
+  <w:abstractNum w:abstractNumId="8" w15:restartNumberingAfterBreak="0">
     <w:nsid w:val="6E381833"/>
     <w:multiLevelType w:val="multilevel"/>
     <w:tmpl w:val="42FABFC8"/>
@@ -5149,25 +5653,31 @@
     </w:lvl>
   </w:abstractNum>
   <w:num w:numId="1" w16cid:durableId="961495208">
+    <w:abstractNumId w:val="8"/>
+  </w:num>
+  <w:num w:numId="2" w16cid:durableId="1056205192">
+    <w:abstractNumId w:val="3"/>
+  </w:num>
+  <w:num w:numId="3" w16cid:durableId="1257209661">
     <w:abstractNumId w:val="6"/>
   </w:num>
-  <w:num w:numId="2" w16cid:durableId="1056205192">
-    <w:abstractNumId w:val="1"/>
-  </w:num>
-  <w:num w:numId="3" w16cid:durableId="1257209661">
+  <w:num w:numId="4" w16cid:durableId="447354110">
     <w:abstractNumId w:val="4"/>
   </w:num>
-  <w:num w:numId="4" w16cid:durableId="447354110">
-    <w:abstractNumId w:val="2"/>
-  </w:num>
   <w:num w:numId="5" w16cid:durableId="941767796">
-    <w:abstractNumId w:val="5"/>
+    <w:abstractNumId w:val="7"/>
   </w:num>
   <w:num w:numId="6" w16cid:durableId="314725709">
-    <w:abstractNumId w:val="3"/>
+    <w:abstractNumId w:val="5"/>
   </w:num>
   <w:num w:numId="7" w16cid:durableId="816603376">
     <w:abstractNumId w:val="0"/>
+  </w:num>
+  <w:num w:numId="8" w16cid:durableId="2003854030">
+    <w:abstractNumId w:val="1"/>
+  </w:num>
+  <w:num w:numId="9" w16cid:durableId="788402194">
+    <w:abstractNumId w:val="2"/>
   </w:num>
 </w:numbering>
 </file>

</xml_diff>